<commit_message>
Minor changes made to file demoZaOdbranu.
</commit_message>
<xml_diff>
--- a/demoZaOdbranu/demoOdbranaTekst.docx
+++ b/demoZaOdbranu/demoOdbranaTekst.docx
@@ -28,53 +28,214 @@
         <w:rPr>
           <w:rFonts w:cstheme="minorHAnsi"/>
           <w:b/>
-          <w:sz w:val="24"/>
-          <w:szCs w:val="24"/>
-        </w:rPr>
-      </w:pPr>
-      <w:r>
-        <w:rPr>
-          <w:rFonts w:cstheme="minorHAnsi"/>
+        </w:rPr>
+      </w:pPr>
+      <w:r>
+        <w:rPr>
+          <w:rFonts w:cstheme="minorHAnsi"/>
+        </w:rPr>
+        <w:t xml:space="preserve">Prilikom logovanja na sistem, ukoliko korisnik vise od tri puta u roku od min ima neuspesno logovanje, dobija zabranu od trajanja od </w:t>
+      </w:r>
+      <w:bookmarkStart w:id="0" w:name="_GoBack"/>
+      <w:bookmarkEnd w:id="0"/>
+      <w:r>
+        <w:rPr>
+          <w:rFonts w:cstheme="minorHAnsi"/>
+        </w:rPr>
+        <w:t xml:space="preserve">min. To je implementirano tako sto svaki put kada pokusa logovanje, u radnu memoriju se ubaci dogadjaj LoginEvent sa trajanjem od 1 min. Tek kada neki od tih dogadjaja istekne, odnosno kada broj padne ispod tri ima ponovo mogucnost logovanja. Fajl je </w:t>
+      </w:r>
+      <w:r>
+        <w:rPr>
+          <w:rFonts w:cstheme="minorHAnsi"/>
+          <w:b/>
+        </w:rPr>
+        <w:t>loginEvent.drl</w:t>
+      </w:r>
+    </w:p>
+    <w:p>
+      <w:pPr>
+        <w:rPr>
+          <w:rFonts w:cstheme="minorHAnsi"/>
+          <w:sz w:val="24"/>
+          <w:szCs w:val="24"/>
+        </w:rPr>
+      </w:pPr>
+      <w:r>
+        <w:rPr>
+          <w:rFonts w:cstheme="minorHAnsi"/>
+          <w:sz w:val="24"/>
+          <w:szCs w:val="24"/>
+        </w:rPr>
+        <w:t>FUNKCIJE USERA</w:t>
+      </w:r>
+    </w:p>
+    <w:p>
+      <w:pPr>
+        <w:rPr>
+          <w:rFonts w:cstheme="minorHAnsi"/>
+          <w:b/>
           <w:sz w:val="28"/>
           <w:szCs w:val="28"/>
         </w:rPr>
-        <w:t>Prilikom logovanja na sistem, ukoliko korisnik vise od tri puta u roku od min ima neuspesno logovanje, dobija zabranu od trajanja od min. To je implementirano tako sto svaki</w:t>
-      </w:r>
-      <w:bookmarkStart w:id="0" w:name="_GoBack"/>
-      <w:bookmarkEnd w:id="0"/>
-      <w:r>
-        <w:rPr>
-          <w:rFonts w:cstheme="minorHAnsi"/>
+      </w:pPr>
+      <w:r>
+        <w:rPr>
+          <w:rFonts w:cstheme="minorHAnsi"/>
+          <w:b/>
           <w:sz w:val="28"/>
           <w:szCs w:val="28"/>
         </w:rPr>
-        <w:t xml:space="preserve"> put kada pokusa logovanje, u radnu memoriju se ubaci dogadjaj LoginEvent sa trajanjem od 1 min. Tek kada neki od tih dogadjaja istekne, odnosno kada broj padne ispod tri ima ponovo mogucnost logovanja. Fajl je </w:t>
-      </w:r>
-      <w:r>
-        <w:rPr>
-          <w:rFonts w:cstheme="minorHAnsi"/>
-          <w:b/>
-          <w:sz w:val="24"/>
-          <w:szCs w:val="24"/>
-        </w:rPr>
-        <w:t>loginEvent.drl</w:t>
-      </w:r>
-    </w:p>
-    <w:p>
-      <w:pPr>
-        <w:rPr>
-          <w:rFonts w:cstheme="minorHAnsi"/>
-          <w:sz w:val="24"/>
-          <w:szCs w:val="24"/>
-        </w:rPr>
-      </w:pPr>
-      <w:r>
-        <w:rPr>
-          <w:rFonts w:cstheme="minorHAnsi"/>
-          <w:sz w:val="24"/>
-          <w:szCs w:val="24"/>
-        </w:rPr>
-        <w:t>FUNKCIJE USERA</w:t>
+        <w:t>Test licnosti</w:t>
+      </w:r>
+    </w:p>
+    <w:p>
+      <w:pPr>
+        <w:jc w:val="both"/>
+        <w:rPr>
+          <w:rFonts w:cstheme="minorHAnsi"/>
+        </w:rPr>
+      </w:pPr>
+      <w:r>
+        <w:rPr>
+          <w:rFonts w:cstheme="minorHAnsi"/>
+        </w:rPr>
+        <w:t xml:space="preserve">Korisniku su ponudjene izjave koje treba da cekira, ukoliko se u njima pronalazi. Po zavrsetku, svi odgovori se submituju i sistem se bavi proracunom licnosti korisnika. Cilj je za svako polje, segment licnosti dodeliti jednu od dve vrednosti: MIND(Extraverted/Intraverted), IDENTITY(Assertive/Turbulent), NATURE(Thinking/Feeling), ENERGY(Realist/Visionary), TACTICS(Judging/Prospecting). </w:t>
+      </w:r>
+    </w:p>
+    <w:p>
+      <w:pPr>
+        <w:jc w:val="both"/>
+        <w:rPr>
+          <w:rFonts w:cstheme="minorHAnsi"/>
+        </w:rPr>
+      </w:pPr>
+      <w:r>
+        <w:rPr>
+          <w:rFonts w:cstheme="minorHAnsi"/>
+        </w:rPr>
+        <w:t>Prolazicemo kroz sve odgovore na pitanja, odnosno cekirane stavke korisnika – objekte TraitQuestionResult. Stavka ima za cilj dokazivanje jedne od moguce dve opcije za neki segment licnosti, odnosno mind, identity, nature, en</w:t>
+      </w:r>
+      <w:r>
+        <w:rPr>
+          <w:rFonts w:cstheme="minorHAnsi"/>
+        </w:rPr>
+        <w:t>ergy, tactics. Na primer, jedna od stavki koju cu ja cekirati</w:t>
+      </w:r>
+      <w:r>
+        <w:rPr>
+          <w:rFonts w:cstheme="minorHAnsi"/>
+        </w:rPr>
+        <w:t xml:space="preserve"> glasi: “You enjoy vibrant social events with lots of people.” i </w:t>
+      </w:r>
+      <w:r>
+        <w:rPr>
+          <w:rFonts w:cstheme="minorHAnsi"/>
+        </w:rPr>
+        <w:t>to znaci da ce se inkrementirati</w:t>
+      </w:r>
+      <w:r>
+        <w:rPr>
+          <w:rFonts w:cstheme="minorHAnsi"/>
+        </w:rPr>
+        <w:t xml:space="preserve"> polje Extraverted u objektu klase TraitsResult. </w:t>
+      </w:r>
+      <w:r>
+        <w:rPr>
+          <w:rFonts w:cstheme="minorHAnsi"/>
+        </w:rPr>
+        <w:t>Da nije bilo cekirano inkrementiralo bi se</w:t>
+      </w:r>
+      <w:r>
+        <w:rPr>
+          <w:rFonts w:cstheme="minorHAnsi"/>
+        </w:rPr>
+        <w:t xml:space="preserve"> polje Introverted. Analogno v</w:t>
+      </w:r>
+      <w:r>
+        <w:rPr>
+          <w:rFonts w:cstheme="minorHAnsi"/>
+        </w:rPr>
+        <w:t>azi za ostale segmente licnosti ( necu objasnjavati posebno da ne gubim vreme, stavila sam ispis (“</w:t>
+      </w:r>
+      <w:r>
+        <w:rPr>
+          <w:rFonts w:cstheme="minorHAnsi"/>
+          <w:color w:val="008000"/>
+          <w:sz w:val="20"/>
+          <w:szCs w:val="20"/>
+          <w:shd w:val="clear" w:color="auto" w:fill="E8F2FE"/>
+        </w:rPr>
+        <w:t xml:space="preserve">TARGET EXTRAVERTED, IS CHECKED == TRUE”) </w:t>
+      </w:r>
+      <w:r>
+        <w:rPr>
+          <w:rFonts w:cstheme="minorHAnsi"/>
+        </w:rPr>
+        <w:t>u navedeni primer kao dokaz)</w:t>
+      </w:r>
+    </w:p>
+    <w:p>
+      <w:pPr>
+        <w:jc w:val="both"/>
+        <w:rPr>
+          <w:rFonts w:cstheme="minorHAnsi"/>
+        </w:rPr>
+      </w:pPr>
+      <w:r>
+        <w:rPr>
+          <w:rFonts w:cstheme="minorHAnsi"/>
+        </w:rPr>
+        <w:t xml:space="preserve">Kada se prodje kroz sve odgovore, u objektu klase TraitsResult cemo imati akumulirane rezultate i uporedjivacemo moguce dve opcije za svaki segment licnosti. Na primer ako polje Extravered ima vecu vrednost nego polje Intraverted, zakljucicemo da je korisnik ekstrovertan i insertovacemo objekat klase Trait sa tom vrednoscu u radnu memoriju. </w:t>
+      </w:r>
+      <w:r>
+        <w:rPr>
+          <w:rFonts w:cstheme="minorHAnsi"/>
+        </w:rPr>
+        <w:t xml:space="preserve">Ispis koji cu ukazati kao dokaz, </w:t>
+      </w:r>
+      <w:r>
+        <w:rPr>
+          <w:rFonts w:cstheme="minorHAnsi"/>
+          <w:color w:val="008000"/>
+          <w:sz w:val="20"/>
+          <w:szCs w:val="20"/>
+          <w:shd w:val="clear" w:color="auto" w:fill="E8F2FE"/>
+        </w:rPr>
+        <w:t xml:space="preserve">TARGET EXTRAVERTED, IS CHECKED == TRUE </w:t>
+      </w:r>
+      <w:r>
+        <w:rPr>
+          <w:rFonts w:cstheme="minorHAnsi"/>
+        </w:rPr>
+        <w:t>Isto vazi i za ostale segmente licnosti.</w:t>
+      </w:r>
+    </w:p>
+    <w:p>
+      <w:pPr>
+        <w:jc w:val="both"/>
+        <w:rPr>
+          <w:rFonts w:cstheme="minorHAnsi"/>
+        </w:rPr>
+      </w:pPr>
+      <w:r>
+        <w:rPr>
+          <w:rFonts w:cstheme="minorHAnsi"/>
+        </w:rPr>
+        <w:t>Na kraju cemo skupiti sve objekte klase Trait u listu, zarad olaksavanja dalje kalkulacije profesionalne orijentacije.</w:t>
+      </w:r>
+    </w:p>
+    <w:p>
+      <w:pPr>
+        <w:jc w:val="both"/>
+        <w:rPr>
+          <w:rFonts w:cstheme="minorHAnsi"/>
+        </w:rPr>
+      </w:pPr>
+      <w:r>
+        <w:rPr>
+          <w:rFonts w:cstheme="minorHAnsi"/>
+        </w:rPr>
+        <w:t>Objekat klase TraitResults je zapravo entitet I bice sacuvan u bazi podataka, kako bi se korisniku omogucilo ponovno prikazivanje rezultata testiranja.</w:t>
       </w:r>
     </w:p>
     <w:p>
@@ -93,207 +254,6 @@
           <w:sz w:val="28"/>
           <w:szCs w:val="28"/>
         </w:rPr>
-        <w:t>Test licnosti</w:t>
-      </w:r>
-    </w:p>
-    <w:p>
-      <w:pPr>
-        <w:jc w:val="both"/>
-        <w:rPr>
-          <w:rFonts w:cstheme="minorHAnsi"/>
-        </w:rPr>
-      </w:pPr>
-      <w:r>
-        <w:rPr>
-          <w:rFonts w:cstheme="minorHAnsi"/>
-        </w:rPr>
-        <w:t>Korisnik</w:t>
-      </w:r>
-      <w:r>
-        <w:rPr>
-          <w:rFonts w:cstheme="minorHAnsi"/>
-        </w:rPr>
-        <w:t>u su</w:t>
-      </w:r>
-      <w:r>
-        <w:rPr>
-          <w:rFonts w:cstheme="minorHAnsi"/>
-        </w:rPr>
-        <w:t xml:space="preserve"> ponudjene izjave koje treba da cekira, ukoliko se u njima pronalazi. Po zavrsetku, svi odgovori se submituju i sistem se bavi proracunom licnosti korisnika. Cilj je za svako polje, segment licnosti dodeliti jednu od dve vrednosti: MIND(Extraverted/Intraverted), IDENTITY(Assertive/Turbulent), NATURE(Thinking/Feeling), ENERGY(Realist/Visionary), TACTICS(Judging/Prospecting). </w:t>
-      </w:r>
-    </w:p>
-    <w:p>
-      <w:pPr>
-        <w:jc w:val="both"/>
-        <w:rPr>
-          <w:rFonts w:cstheme="minorHAnsi"/>
-        </w:rPr>
-      </w:pPr>
-      <w:r>
-        <w:rPr>
-          <w:rFonts w:cstheme="minorHAnsi"/>
-        </w:rPr>
-        <w:t>Prolazicemo kroz sve odgovore na pitanja, odnosno cekirane stavke korisnika – objekte TraitQuestionResult. Stavka ima za cilj dokazivanje jedne od moguce dve opcije za neki segment licnosti, odnosno mind, identity, nature, en</w:t>
-      </w:r>
-      <w:r>
-        <w:rPr>
-          <w:rFonts w:cstheme="minorHAnsi"/>
-        </w:rPr>
-        <w:t>ergy, tactics. Na primer, jedna od stavki koju cu ja cekirati</w:t>
-      </w:r>
-      <w:r>
-        <w:rPr>
-          <w:rFonts w:cstheme="minorHAnsi"/>
-        </w:rPr>
-        <w:t xml:space="preserve"> glasi: “You enjoy vibrant social events with lots of people.” i </w:t>
-      </w:r>
-      <w:r>
-        <w:rPr>
-          <w:rFonts w:cstheme="minorHAnsi"/>
-        </w:rPr>
-        <w:t>to znaci da ce se inkrementirati</w:t>
-      </w:r>
-      <w:r>
-        <w:rPr>
-          <w:rFonts w:cstheme="minorHAnsi"/>
-        </w:rPr>
-        <w:t xml:space="preserve"> polje Extraverted u objektu klase TraitsResult. </w:t>
-      </w:r>
-      <w:r>
-        <w:rPr>
-          <w:rFonts w:cstheme="minorHAnsi"/>
-        </w:rPr>
-        <w:t>Da nije bilo cekirano inkrementiralo bi se</w:t>
-      </w:r>
-      <w:r>
-        <w:rPr>
-          <w:rFonts w:cstheme="minorHAnsi"/>
-        </w:rPr>
-        <w:t xml:space="preserve"> polje Introverted. Analogno v</w:t>
-      </w:r>
-      <w:r>
-        <w:rPr>
-          <w:rFonts w:cstheme="minorHAnsi"/>
-        </w:rPr>
-        <w:t>azi za ostale segmente licnosti ( necu objasnjavati posebno da ne gubim vreme, stavila sam ispis (“</w:t>
-      </w:r>
-      <w:r>
-        <w:rPr>
-          <w:rFonts w:cstheme="minorHAnsi"/>
-          <w:color w:val="008000"/>
-          <w:sz w:val="20"/>
-          <w:szCs w:val="20"/>
-          <w:shd w:val="clear" w:color="auto" w:fill="E8F2FE"/>
-        </w:rPr>
-        <w:t>TARGET EXTRAVERTED, IS CHECKED == TRUE</w:t>
-      </w:r>
-      <w:r>
-        <w:rPr>
-          <w:rFonts w:cstheme="minorHAnsi"/>
-          <w:color w:val="008000"/>
-          <w:sz w:val="20"/>
-          <w:szCs w:val="20"/>
-          <w:shd w:val="clear" w:color="auto" w:fill="E8F2FE"/>
-        </w:rPr>
-        <w:t xml:space="preserve">”) </w:t>
-      </w:r>
-      <w:r>
-        <w:rPr>
-          <w:rFonts w:cstheme="minorHAnsi"/>
-        </w:rPr>
-        <w:t>u navedeni primer kao dokaz)</w:t>
-      </w:r>
-    </w:p>
-    <w:p>
-      <w:pPr>
-        <w:jc w:val="both"/>
-        <w:rPr>
-          <w:rFonts w:cstheme="minorHAnsi"/>
-        </w:rPr>
-      </w:pPr>
-      <w:r>
-        <w:rPr>
-          <w:rFonts w:cstheme="minorHAnsi"/>
-        </w:rPr>
-        <w:t xml:space="preserve">Kada se prodje kroz sve odgovore, u objektu klase TraitsResult cemo imati akumulirane rezultate i uporedjivacemo moguce dve opcije za svaki segment licnosti. Na primer ako polje Extravered ima vecu vrednost nego polje Intraverted, zakljucicemo da je korisnik ekstrovertan i insertovacemo objekat klase Trait sa tom vrednoscu u radnu memoriju. </w:t>
-      </w:r>
-      <w:r>
-        <w:rPr>
-          <w:rFonts w:cstheme="minorHAnsi"/>
-        </w:rPr>
-        <w:t xml:space="preserve">Ispis koji cu ukazati kao dokaz, </w:t>
-      </w:r>
-      <w:r>
-        <w:rPr>
-          <w:rFonts w:cstheme="minorHAnsi"/>
-          <w:color w:val="008000"/>
-          <w:sz w:val="20"/>
-          <w:szCs w:val="20"/>
-          <w:shd w:val="clear" w:color="auto" w:fill="E8F2FE"/>
-        </w:rPr>
-        <w:t>TARGET EXTRAVERTED, IS CHECKED == TRUE</w:t>
-      </w:r>
-      <w:r>
-        <w:rPr>
-          <w:rFonts w:cstheme="minorHAnsi"/>
-          <w:color w:val="008000"/>
-          <w:sz w:val="20"/>
-          <w:szCs w:val="20"/>
-          <w:shd w:val="clear" w:color="auto" w:fill="E8F2FE"/>
-        </w:rPr>
-        <w:t xml:space="preserve"> </w:t>
-      </w:r>
-      <w:r>
-        <w:rPr>
-          <w:rFonts w:cstheme="minorHAnsi"/>
-        </w:rPr>
-        <w:t>Isto vazi i za ostale segmente licnosti.</w:t>
-      </w:r>
-    </w:p>
-    <w:p>
-      <w:pPr>
-        <w:jc w:val="both"/>
-        <w:rPr>
-          <w:rFonts w:cstheme="minorHAnsi"/>
-        </w:rPr>
-      </w:pPr>
-      <w:r>
-        <w:rPr>
-          <w:rFonts w:cstheme="minorHAnsi"/>
-        </w:rPr>
-        <w:t>Na kraju cemo skupiti sve objekte klase Trait u listu, zarad olaksavanja dalje kalkulacije profesionalne orijentacije.</w:t>
-      </w:r>
-    </w:p>
-    <w:p>
-      <w:pPr>
-        <w:jc w:val="both"/>
-        <w:rPr>
-          <w:rFonts w:cstheme="minorHAnsi"/>
-        </w:rPr>
-      </w:pPr>
-      <w:r>
-        <w:rPr>
-          <w:rFonts w:cstheme="minorHAnsi"/>
-        </w:rPr>
-        <w:t>Objekat klase TraitResults je zapravo entitet I bice sacuvan u bazi podataka, kako bi se korisniku omogucilo ponovno prikazivanje rezultata testiranja.</w:t>
-      </w:r>
-    </w:p>
-    <w:p>
-      <w:pPr>
-        <w:rPr>
-          <w:rFonts w:cstheme="minorHAnsi"/>
-          <w:b/>
-          <w:sz w:val="28"/>
-          <w:szCs w:val="28"/>
-        </w:rPr>
-      </w:pPr>
-      <w:r>
-        <w:rPr>
-          <w:rFonts w:cstheme="minorHAnsi"/>
-          <w:b/>
-          <w:sz w:val="28"/>
-          <w:szCs w:val="28"/>
-        </w:rPr>
         <w:t>Test preferencija</w:t>
       </w:r>
     </w:p>
@@ -320,31 +280,7 @@
         <w:rPr>
           <w:rFonts w:cstheme="minorHAnsi"/>
         </w:rPr>
-        <w:t>Korisniku su</w:t>
-      </w:r>
-      <w:r>
-        <w:rPr>
-          <w:rFonts w:cstheme="minorHAnsi"/>
-        </w:rPr>
-        <w:t xml:space="preserve"> ponudjene stavke koje se odnose na </w:t>
-      </w:r>
-      <w:r>
-        <w:rPr>
-          <w:rFonts w:cstheme="minorHAnsi"/>
-        </w:rPr>
-        <w:t>te</w:t>
-      </w:r>
-      <w:r>
-        <w:rPr>
-          <w:rFonts w:cstheme="minorHAnsi"/>
-        </w:rPr>
-        <w:t xml:space="preserve"> aktivnosti, koje je potrebno da cekira ukoliko voli ili bi voleo da ih radi.</w:t>
-      </w:r>
-      <w:r>
-        <w:rPr>
-          <w:rFonts w:cstheme="minorHAnsi"/>
-        </w:rPr>
-        <w:t xml:space="preserve"> Kako bi sva pravila u preferencesTest.drl fajlu bila okinuta, cekiracu stavke na sledeci nacin.</w:t>
+        <w:t>Korisniku su ponudjene stavke koje se odnose na te aktivnosti, koje je potrebno da cekira ukoliko voli ili bi voleo da ih radi. Kako bi sva pravila u preferencesTest.drl fajlu bila okinuta, cekiracu stavke na sledeci nacin.</w:t>
       </w:r>
     </w:p>
     <w:p>
@@ -408,26 +344,7 @@
         <w:rPr>
           <w:rFonts w:cstheme="minorHAnsi"/>
         </w:rPr>
-        <w:lastRenderedPageBreak/>
-        <w:t xml:space="preserve">Aktivira se jer je to profesija kod koje su cekirane sve aktivnosti koje ona poseduje, </w:t>
-      </w:r>
-      <w:r>
-        <w:rPr>
-          <w:rFonts w:cstheme="minorHAnsi"/>
-        </w:rPr>
-        <w:t xml:space="preserve">ali to nije </w:t>
-      </w:r>
-      <w:r>
-        <w:rPr>
-          <w:rFonts w:cstheme="minorHAnsi"/>
-        </w:rPr>
-        <w:t xml:space="preserve"> najveci</w:t>
-      </w:r>
-      <w:r>
-        <w:rPr>
-          <w:rFonts w:cstheme="minorHAnsi"/>
-        </w:rPr>
-        <w:t xml:space="preserve"> broj cekiranih svih aktivnosti neke profesije.</w:t>
+        <w:t>Aktivira se jer je to profesija kod koje su cekirane sve aktivnosti koje ona poseduje, ali to nije  najveci broj cekiranih svih aktivnosti neke profesije.</w:t>
       </w:r>
     </w:p>
     <w:p>
@@ -459,49 +376,8 @@
         <w:rPr>
           <w:rFonts w:cstheme="minorHAnsi"/>
         </w:rPr>
-        <w:t xml:space="preserve">Aktivira se jer je to profesija kod koje </w:t>
-      </w:r>
-      <w:r>
-        <w:rPr>
-          <w:rFonts w:cstheme="minorHAnsi"/>
-        </w:rPr>
-        <w:t>nisu</w:t>
-      </w:r>
-      <w:r>
-        <w:rPr>
-          <w:rFonts w:cstheme="minorHAnsi"/>
-        </w:rPr>
-        <w:t xml:space="preserve"> cekirane sve aktivnosti koje ona poseduje, </w:t>
-      </w:r>
-      <w:r>
-        <w:rPr>
-          <w:rFonts w:cstheme="minorHAnsi"/>
-        </w:rPr>
-        <w:t>ali</w:t>
-      </w:r>
-      <w:r>
-        <w:rPr>
-          <w:rFonts w:cstheme="minorHAnsi"/>
-        </w:rPr>
-        <w:t xml:space="preserve"> je </w:t>
-      </w:r>
-      <w:r>
-        <w:rPr>
-          <w:rFonts w:cstheme="minorHAnsi"/>
-        </w:rPr>
-        <w:t>cekirani</w:t>
-      </w:r>
-      <w:r>
-        <w:rPr>
-          <w:rFonts w:cstheme="minorHAnsi"/>
-        </w:rPr>
-        <w:t xml:space="preserve"> </w:t>
-      </w:r>
-      <w:r>
-        <w:rPr>
-          <w:rFonts w:cstheme="minorHAnsi"/>
-        </w:rPr>
-        <w:t>broj aktivnosti veci od maksimalnog cekiranog broja aktivnosti (Medicina).</w:t>
+        <w:lastRenderedPageBreak/>
+        <w:t>Aktivira se jer je to profesija kod koje nisu cekirane sve aktivnosti koje ona poseduje, ali je cekirani broj aktivnosti veci od maksimalnog cekiranog broja aktivnosti (Medicina).</w:t>
       </w:r>
     </w:p>
     <w:p>
@@ -533,31 +409,7 @@
         <w:rPr>
           <w:rFonts w:cstheme="minorHAnsi"/>
         </w:rPr>
-        <w:t>N</w:t>
-      </w:r>
-      <w:r>
-        <w:rPr>
-          <w:rFonts w:cstheme="minorHAnsi"/>
-        </w:rPr>
-        <w:t xml:space="preserve">isu cekirane sve aktivnosti koje </w:t>
-      </w:r>
-      <w:r>
-        <w:rPr>
-          <w:rFonts w:cstheme="minorHAnsi"/>
-        </w:rPr>
-        <w:t>profesija poseduje i cekirani broj aktivnosti je manji od minimalnog</w:t>
-      </w:r>
-      <w:r>
-        <w:rPr>
-          <w:rFonts w:cstheme="minorHAnsi"/>
-        </w:rPr>
-        <w:t xml:space="preserve"> cekiranog broja aktivnosti (</w:t>
-      </w:r>
-      <w:r>
-        <w:rPr>
-          <w:rFonts w:cstheme="minorHAnsi"/>
-        </w:rPr>
-        <w:t>Programiranje).</w:t>
+        <w:t>Nisu cekirane sve aktivnosti koje profesija poseduje i cekirani broj aktivnosti je manji od minimalnog cekiranog broja aktivnosti (Programiranje).</w:t>
       </w:r>
     </w:p>
     <w:p>
@@ -589,19 +441,7 @@
         <w:rPr>
           <w:rFonts w:cstheme="minorHAnsi"/>
         </w:rPr>
-        <w:t xml:space="preserve">Nisu cekirane sve aktivnosti koje profesija poseduje i cekirani broj aktivnosti je </w:t>
-      </w:r>
-      <w:r>
-        <w:rPr>
-          <w:rFonts w:cstheme="minorHAnsi"/>
-        </w:rPr>
-        <w:t>veci</w:t>
-      </w:r>
-      <w:r>
-        <w:rPr>
-          <w:rFonts w:cstheme="minorHAnsi"/>
-        </w:rPr>
-        <w:t xml:space="preserve"> od minimalnog cekiranog broja aktivnosti (Programiranje).</w:t>
+        <w:t>Nisu cekirane sve aktivnosti koje profesija poseduje i cekirani broj aktivnosti je veci od minimalnog cekiranog broja aktivnosti (Programiranje).</w:t>
       </w:r>
     </w:p>
     <w:p>
@@ -744,13 +584,7 @@
         <w:rPr>
           <w:rFonts w:cstheme="minorHAnsi"/>
         </w:rPr>
-        <w:t xml:space="preserve">) - </w:t>
-      </w:r>
-      <w:r>
-        <w:rPr>
-          <w:rFonts w:cstheme="minorHAnsi"/>
-        </w:rPr>
-        <w:t>(mind: extraverted, nature: thinking, e</w:t>
+        <w:t>) - (mind: extraverted, nature: thinking, e</w:t>
       </w:r>
       <w:r>
         <w:rPr>
@@ -762,13 +596,7 @@
         <w:rPr>
           <w:rFonts w:cstheme="minorHAnsi"/>
         </w:rPr>
-        <w:t>)</w:t>
-      </w:r>
-      <w:r>
-        <w:rPr>
-          <w:rFonts w:cstheme="minorHAnsi"/>
-        </w:rPr>
-        <w:t>.</w:t>
+        <w:t>).</w:t>
       </w:r>
     </w:p>
     <w:p>
@@ -840,43 +668,7 @@
         <w:rPr>
           <w:rFonts w:cstheme="minorHAnsi"/>
         </w:rPr>
-        <w:t xml:space="preserve">Za profesiju </w:t>
-      </w:r>
-      <w:r>
-        <w:rPr>
-          <w:rFonts w:cstheme="minorHAnsi"/>
-        </w:rPr>
-        <w:t>Administracija</w:t>
-      </w:r>
-      <w:r>
-        <w:rPr>
-          <w:rFonts w:cstheme="minorHAnsi"/>
-        </w:rPr>
-        <w:t>, jer su ispunjeni svi zahtevi za osobinama ali nije profesija koja ima maksim</w:t>
-      </w:r>
-      <w:r>
-        <w:rPr>
-          <w:rFonts w:cstheme="minorHAnsi"/>
-        </w:rPr>
-        <w:t>alan zahtevajuci broj osobina (1/1</w:t>
-      </w:r>
-      <w:r>
-        <w:rPr>
-          <w:rFonts w:cstheme="minorHAnsi"/>
-        </w:rPr>
-        <w:t>) – (e</w:t>
-      </w:r>
-      <w:r>
-        <w:rPr>
-          <w:rFonts w:cstheme="minorHAnsi"/>
-        </w:rPr>
-        <w:t>nergy: realist</w:t>
-      </w:r>
-      <w:r>
-        <w:rPr>
-          <w:rFonts w:cstheme="minorHAnsi"/>
-        </w:rPr>
-        <w:t>).</w:t>
+        <w:t>Za profesiju Administracija, jer su ispunjeni svi zahtevi za osobinama ali nije profesija koja ima maksimalan zahtevajuci broj osobina (1/1) – (energy: realist).</w:t>
       </w:r>
     </w:p>
     <w:p>
@@ -898,19 +690,7 @@
         <w:rPr>
           <w:rFonts w:cstheme="minorHAnsi"/>
         </w:rPr>
-        <w:t xml:space="preserve">Za profesiju </w:t>
-      </w:r>
-      <w:r>
-        <w:rPr>
-          <w:rFonts w:cstheme="minorHAnsi"/>
-        </w:rPr>
-        <w:t>Statistike</w:t>
-      </w:r>
-      <w:r>
-        <w:rPr>
-          <w:rFonts w:cstheme="minorHAnsi"/>
-        </w:rPr>
-        <w:t>, jer su ispunjeni svi zahtevi za osobinama ali nije profesija koja ima maksimalan zahtevajuci broj osobina (1/1) – (energy: realist).</w:t>
+        <w:t>Za profesiju Statistike, jer su ispunjeni svi zahtevi za osobinama ali nije profesija koja ima maksimalan zahtevajuci broj osobina (1/1) – (energy: realist).</w:t>
       </w:r>
     </w:p>
     <w:p>
@@ -956,19 +736,7 @@
         <w:rPr>
           <w:rFonts w:cstheme="minorHAnsi"/>
         </w:rPr>
-        <w:t xml:space="preserve">Za profesiju Medicina, jer nisu zadovoljene sve osobine (zadvoljeno 4/5 - </w:t>
-      </w:r>
-      <w:r>
-        <w:rPr>
-          <w:rFonts w:cstheme="minorHAnsi"/>
-        </w:rPr>
-        <w:t>(mind: extraverted, identity: assertive, nature: thinking, energy: realist)</w:t>
-      </w:r>
-      <w:r>
-        <w:rPr>
-          <w:rFonts w:cstheme="minorHAnsi"/>
-        </w:rPr>
-        <w:t xml:space="preserve">, nije zadovoljeno tactics: prospecting) ali je broj zadovoljenih osobina veci od </w:t>
+        <w:t xml:space="preserve">Za profesiju Medicina, jer nisu zadovoljene sve osobine (zadvoljeno 4/5 - (mind: extraverted, identity: assertive, nature: thinking, energy: realist), nije zadovoljeno tactics: prospecting) ali je broj zadovoljenih osobina veci od </w:t>
       </w:r>
       <w:r>
         <w:rPr>
@@ -1032,132 +800,30 @@
         <w:rPr>
           <w:rFonts w:cstheme="minorHAnsi"/>
         </w:rPr>
-        <w:t xml:space="preserve">Za profesija Psihologija, jer nisu zadovoljene sve osobine (zadovoljeno 1/5 – (identity: assertive), nije zadovoljeno 4/5- </w:t>
-      </w:r>
-      <w:r>
-        <w:rPr>
-          <w:rFonts w:cstheme="minorHAnsi"/>
-        </w:rPr>
-        <w:t xml:space="preserve">(mind: </w:t>
-      </w:r>
-      <w:r>
-        <w:rPr>
-          <w:rFonts w:cstheme="minorHAnsi"/>
-        </w:rPr>
-        <w:t>introverted</w:t>
-      </w:r>
-      <w:r>
-        <w:rPr>
-          <w:rFonts w:cstheme="minorHAnsi"/>
-        </w:rPr>
-        <w:t xml:space="preserve">, nature: </w:t>
-      </w:r>
-      <w:r>
-        <w:rPr>
-          <w:rFonts w:cstheme="minorHAnsi"/>
-        </w:rPr>
-        <w:t>feeling</w:t>
-      </w:r>
-      <w:r>
-        <w:rPr>
-          <w:rFonts w:cstheme="minorHAnsi"/>
-        </w:rPr>
-        <w:t xml:space="preserve">, energy: </w:t>
-      </w:r>
-      <w:r>
-        <w:rPr>
-          <w:rFonts w:cstheme="minorHAnsi"/>
-        </w:rPr>
-        <w:t>visionary</w:t>
-      </w:r>
-      <w:r>
-        <w:rPr>
-          <w:rFonts w:cstheme="minorHAnsi"/>
-        </w:rPr>
-        <w:t xml:space="preserve">, </w:t>
-      </w:r>
+        <w:t>Za profesija Psihologija, jer nisu zadovoljene sve osobine (zadovoljeno 1/5 – (identity: assertive), nije zadovoljeno 4/5- (mind: introverted, nature: feeling, energy: visionary, tactics: prospecting) I taj broj je manji od minimalnog broja svih zadovoljenih osobina – Programiranje, Administracija, Statistika.</w:t>
+      </w:r>
+    </w:p>
+    <w:p>
+      <w:pPr>
+        <w:pStyle w:val="ListParagraph"/>
+        <w:rPr>
+          <w:rFonts w:cstheme="minorHAnsi"/>
+        </w:rPr>
+      </w:pPr>
+    </w:p>
+    <w:p>
+      <w:pPr>
+        <w:pStyle w:val="ListParagraph"/>
+        <w:rPr>
+          <w:rFonts w:cstheme="minorHAnsi"/>
+        </w:rPr>
+      </w:pPr>
       <w:r>
         <w:rPr>
           <w:rFonts w:cstheme="minorHAnsi"/>
         </w:rPr>
         <w:lastRenderedPageBreak/>
-        <w:t xml:space="preserve">tactics: </w:t>
-      </w:r>
-      <w:r>
-        <w:rPr>
-          <w:rFonts w:cstheme="minorHAnsi"/>
-        </w:rPr>
-        <w:t>prospecting</w:t>
-      </w:r>
-      <w:r>
-        <w:rPr>
-          <w:rFonts w:cstheme="minorHAnsi"/>
-        </w:rPr>
-        <w:t>)</w:t>
-      </w:r>
-      <w:r>
-        <w:rPr>
-          <w:rFonts w:cstheme="minorHAnsi"/>
-        </w:rPr>
-        <w:t xml:space="preserve"> I taj broj je manji od minimalnog broja svih zadovoljenih osobina – Programiranje, Administracija, Statistika.</w:t>
-      </w:r>
-    </w:p>
-    <w:p>
-      <w:pPr>
-        <w:pStyle w:val="ListParagraph"/>
-        <w:rPr>
-          <w:rFonts w:cstheme="minorHAnsi"/>
-        </w:rPr>
-      </w:pPr>
-    </w:p>
-    <w:p>
-      <w:pPr>
-        <w:pStyle w:val="ListParagraph"/>
-        <w:rPr>
-          <w:rFonts w:cstheme="minorHAnsi"/>
-        </w:rPr>
-      </w:pPr>
-      <w:r>
-        <w:rPr>
-          <w:rFonts w:cstheme="minorHAnsi"/>
-        </w:rPr>
-        <w:t xml:space="preserve">Za profesija </w:t>
-      </w:r>
-      <w:r>
-        <w:rPr>
-          <w:rFonts w:cstheme="minorHAnsi"/>
-        </w:rPr>
-        <w:t>Graficki dizajn</w:t>
-      </w:r>
-      <w:r>
-        <w:rPr>
-          <w:rFonts w:cstheme="minorHAnsi"/>
-        </w:rPr>
-        <w:t>, jer nisu zadovolj</w:t>
-      </w:r>
-      <w:r>
-        <w:rPr>
-          <w:rFonts w:cstheme="minorHAnsi"/>
-        </w:rPr>
-        <w:t>ene sve osobine (zadovoljeno 1/3</w:t>
-      </w:r>
-      <w:r>
-        <w:rPr>
-          <w:rFonts w:cstheme="minorHAnsi"/>
-        </w:rPr>
-        <w:t xml:space="preserve"> – (identity: assertive), nije zadovoljeno</w:t>
-      </w:r>
-      <w:r>
-        <w:rPr>
-          <w:rFonts w:cstheme="minorHAnsi"/>
-        </w:rPr>
-        <w:t xml:space="preserve"> 2/3</w:t>
-      </w:r>
-      <w:r>
-        <w:rPr>
-          <w:rFonts w:cstheme="minorHAnsi"/>
-        </w:rPr>
-        <w:t>- (energy: visionary, tactics: prospecting) I taj broj je manji od minimalnog broja svih zadovoljenih osobina – Programiranje, Administracija, Statistika.</w:t>
+        <w:t>Za profesija Graficki dizajn, jer nisu zadovoljene sve osobine (zadovoljeno 1/3 – (identity: assertive), nije zadovoljeno 2/3- (energy: visionary, tactics: prospecting) I taj broj je manji od minimalnog broja svih zadovoljenih osobina – Programiranje, Administracija, Statistika.</w:t>
       </w:r>
     </w:p>
     <w:p>
@@ -1203,43 +869,7 @@
         <w:rPr>
           <w:rFonts w:cstheme="minorHAnsi"/>
         </w:rPr>
-        <w:t xml:space="preserve">Za profesiju </w:t>
-      </w:r>
-      <w:r>
-        <w:rPr>
-          <w:rFonts w:cstheme="minorHAnsi"/>
-        </w:rPr>
-        <w:t>Turizam</w:t>
-      </w:r>
-      <w:r>
-        <w:rPr>
-          <w:rFonts w:cstheme="minorHAnsi"/>
-        </w:rPr>
-        <w:t>, jer nisu zadov</w:t>
-      </w:r>
-      <w:r>
-        <w:rPr>
-          <w:rFonts w:cstheme="minorHAnsi"/>
-        </w:rPr>
-        <w:t>oljene sve osobine (zadvoljeno 3</w:t>
-      </w:r>
-      <w:r>
-        <w:rPr>
-          <w:rFonts w:cstheme="minorHAnsi"/>
-        </w:rPr>
-        <w:t>/</w:t>
-      </w:r>
-      <w:r>
-        <w:rPr>
-          <w:rFonts w:cstheme="minorHAnsi"/>
-        </w:rPr>
-        <w:t>4</w:t>
-      </w:r>
-      <w:r>
-        <w:rPr>
-          <w:rFonts w:cstheme="minorHAnsi"/>
-        </w:rPr>
-        <w:t xml:space="preserve"> - (mind: extraverted, nature: thinking, energy: realist), nije zadovoljeno tactics: prospecting) ali je broj zadovoljenih osobina veci od minimalnog broja zadovoljenih osobina – Programiranje, Administracija, Statistika.</w:t>
+        <w:t>Za profesiju Turizam, jer nisu zadovoljene sve osobine (zadvoljeno 3/4 - (mind: extraverted, nature: thinking, energy: realist), nije zadovoljeno tactics: prospecting) ali je broj zadovoljenih osobina veci od minimalnog broja zadovoljenih osobina – Programiranje, Administracija, Statistika.</w:t>
       </w:r>
     </w:p>
     <w:p>
@@ -1789,7 +1419,6 @@
           <w:sz w:val="20"/>
           <w:szCs w:val="20"/>
         </w:rPr>
-        <w:lastRenderedPageBreak/>
         <w:t>Rule 2</w:t>
       </w:r>
       <w:r>
@@ -1891,6 +1520,7 @@
           <w:sz w:val="20"/>
           <w:szCs w:val="20"/>
         </w:rPr>
+        <w:lastRenderedPageBreak/>
         <w:t xml:space="preserve">Rule 4 : score 1.0 </w:t>
       </w:r>
       <w:r>
@@ -2023,23 +1653,7 @@
           <w:sz w:val="24"/>
           <w:szCs w:val="24"/>
         </w:rPr>
-        <w:t>P</w:t>
-      </w:r>
-      <w:r>
-        <w:rPr>
-          <w:rFonts w:cstheme="minorHAnsi"/>
-          <w:sz w:val="24"/>
-          <w:szCs w:val="24"/>
-        </w:rPr>
-        <w:t xml:space="preserve">re izvrsavanja pravila iz employmentTest.drl fajla poziva izvravanje template-a iz fajla </w:t>
-      </w:r>
-      <w:r>
-        <w:rPr>
-          <w:rFonts w:cstheme="minorHAnsi"/>
-          <w:sz w:val="24"/>
-          <w:szCs w:val="24"/>
-        </w:rPr>
-        <w:t>EmploymentScore.drt u kojem ce biti izracunat employmentScore svake profesije.</w:t>
+        <w:t>Pre izvrsavanja pravila iz employmentTest.drl fajla poziva izvravanje template-a iz fajla EmploymentScore.drt u kojem ce biti izracunat employmentScore svake profesije.</w:t>
       </w:r>
     </w:p>
     <w:p>
@@ -2232,13 +1846,7 @@
         <w:rPr>
           <w:rFonts w:cstheme="minorHAnsi"/>
         </w:rPr>
-        <w:t xml:space="preserve">Posto postoje dve opcije postoje I </w:t>
-      </w:r>
-      <w:r>
-        <w:rPr>
-          <w:rFonts w:cstheme="minorHAnsi"/>
-        </w:rPr>
-        <w:t xml:space="preserve">dva pravila: </w:t>
+        <w:t xml:space="preserve">Posto postoje dve opcije postoje I dva pravila: </w:t>
       </w:r>
       <w:r>
         <w:rPr>
@@ -2336,35 +1944,35 @@
           <w:sz w:val="28"/>
           <w:szCs w:val="28"/>
         </w:rPr>
+        <w:t>Candidate professions</w:t>
+      </w:r>
+    </w:p>
+    <w:p>
+      <w:pPr>
+        <w:jc w:val="both"/>
+        <w:rPr>
+          <w:rFonts w:cstheme="minorHAnsi"/>
+        </w:rPr>
+      </w:pPr>
+      <w:r>
+        <w:rPr>
+          <w:rFonts w:cstheme="minorHAnsi"/>
+        </w:rPr>
+        <w:t xml:space="preserve">Korisnik ima takodje mogucnost prikaza svih profesija sa kojima se poklapa makar po jednoj osobini ili makar po jednoj aktivnosti. To je implementirano u fajlu suitableProfessions.drl. </w:t>
+      </w:r>
+    </w:p>
+    <w:p>
+      <w:pPr>
+        <w:jc w:val="both"/>
+        <w:rPr>
+          <w:rFonts w:cstheme="minorHAnsi"/>
+        </w:rPr>
+      </w:pPr>
+      <w:r>
+        <w:rPr>
+          <w:rFonts w:cstheme="minorHAnsi"/>
+        </w:rPr>
         <w:lastRenderedPageBreak/>
-        <w:t>Candidate professions</w:t>
-      </w:r>
-    </w:p>
-    <w:p>
-      <w:pPr>
-        <w:jc w:val="both"/>
-        <w:rPr>
-          <w:rFonts w:cstheme="minorHAnsi"/>
-        </w:rPr>
-      </w:pPr>
-      <w:r>
-        <w:rPr>
-          <w:rFonts w:cstheme="minorHAnsi"/>
-        </w:rPr>
-        <w:t xml:space="preserve">Korisnik ima takodje mogucnost prikaza svih profesija sa kojima se poklapa makar po jednoj osobini ili makar po jednoj aktivnosti. To je implementirano u fajlu suitableProfessions.drl. </w:t>
-      </w:r>
-    </w:p>
-    <w:p>
-      <w:pPr>
-        <w:jc w:val="both"/>
-        <w:rPr>
-          <w:rFonts w:cstheme="minorHAnsi"/>
-        </w:rPr>
-      </w:pPr>
-      <w:r>
-        <w:rPr>
-          <w:rFonts w:cstheme="minorHAnsi"/>
-        </w:rPr>
         <w:t xml:space="preserve">U fajlu se nalaze dva pravila pomocu kojih je ovo realizovano – </w:t>
       </w:r>
       <w:r>
@@ -2503,15 +2111,7 @@
           <w:sz w:val="24"/>
           <w:szCs w:val="24"/>
         </w:rPr>
-        <w:t>Svaki put kada korisnik zatrazi ponovno izvrsavanje testa, insertuje se dogadjaj NewPersonality</w:t>
-      </w:r>
-      <w:r>
-        <w:rPr>
-          <w:rFonts w:cstheme="minorHAnsi"/>
-          <w:sz w:val="24"/>
-          <w:szCs w:val="24"/>
-        </w:rPr>
-        <w:t>TestEvent, koji traje 2 min. Ukoliko se poslednjih 2 min naslo tri takva dogajaja, korisniku se zabranjuje novi test. Tek kada barem jedan istekne (broj zahteva u poslednje 2 min padne ispod tri), korisniku ce se dozvoliti obavljanje testa.</w:t>
+        <w:t>Svaki put kada korisnik zatrazi ponovno izvrsavanje testa, insertuje se dogadjaj NewPersonalityTestEvent, koji traje 2 min. Ukoliko se poslednjih 2 min naslo tri takva dogajaja, korisniku se zabranjuje novi test. Tek kada barem jedan istekne (broj zahteva u poslednje 2 min padne ispod tri), korisniku ce se dozvoliti obavljanje testa.</w:t>
       </w:r>
     </w:p>
     <w:p>
@@ -2559,145 +2159,109 @@
           <w:szCs w:val="28"/>
           <w:u w:val="single"/>
         </w:rPr>
-        <w:t xml:space="preserve">Repeat </w:t>
-      </w:r>
-      <w:r>
-        <w:rPr>
-          <w:rFonts w:cstheme="minorHAnsi"/>
+        <w:t>Repeat profession test-newProfessionTest.drl</w:t>
+      </w:r>
+    </w:p>
+    <w:p>
+      <w:pPr>
+        <w:jc w:val="both"/>
+        <w:rPr>
+          <w:rFonts w:cstheme="minorHAnsi"/>
+          <w:sz w:val="24"/>
+          <w:szCs w:val="24"/>
+        </w:rPr>
+      </w:pPr>
+      <w:r>
+        <w:rPr>
+          <w:rFonts w:cstheme="minorHAnsi"/>
+          <w:sz w:val="24"/>
+          <w:szCs w:val="24"/>
+        </w:rPr>
+        <w:t>Svaki put kada korisnik zatrazi ponovno izvrsavanje testa, insertuje se dogadjaj NewPersonalityTestEvent, koji traje 2 min. Ukoliko se poslednjih 2 min naslo tri takva dogajaja, korisniku se zabranjuje novi test. Tek kada barem jedan istekne (broj zahteva u poslednje 2 min padne ispod tri), korisniku ce se dozvoliti obavljanje testa.</w:t>
+      </w:r>
+    </w:p>
+    <w:p>
+      <w:pPr>
+        <w:jc w:val="both"/>
+        <w:rPr>
+          <w:rFonts w:cstheme="minorHAnsi"/>
+          <w:sz w:val="24"/>
+          <w:szCs w:val="24"/>
+        </w:rPr>
+      </w:pPr>
+      <w:r>
+        <w:rPr>
+          <w:rFonts w:cstheme="minorHAnsi"/>
+          <w:sz w:val="24"/>
+          <w:szCs w:val="24"/>
+        </w:rPr>
+        <w:t>Posto je implementacija identicna, necu trositi vreme na prikazivanje.</w:t>
+      </w:r>
+    </w:p>
+    <w:p>
+      <w:pPr>
+        <w:jc w:val="both"/>
+        <w:rPr>
+          <w:rFonts w:cstheme="minorHAnsi"/>
+          <w:sz w:val="24"/>
+          <w:szCs w:val="24"/>
+        </w:rPr>
+      </w:pPr>
+    </w:p>
+    <w:p>
+      <w:pPr>
+        <w:jc w:val="both"/>
+        <w:rPr>
+          <w:rFonts w:cstheme="minorHAnsi"/>
+          <w:sz w:val="24"/>
+          <w:szCs w:val="24"/>
+        </w:rPr>
+      </w:pPr>
+    </w:p>
+    <w:p>
+      <w:pPr>
+        <w:jc w:val="both"/>
+        <w:rPr>
+          <w:rFonts w:cstheme="minorHAnsi"/>
+          <w:sz w:val="24"/>
+          <w:szCs w:val="24"/>
+        </w:rPr>
+      </w:pPr>
+    </w:p>
+    <w:p>
+      <w:pPr>
+        <w:jc w:val="both"/>
+        <w:rPr>
+          <w:rFonts w:cstheme="minorHAnsi"/>
+          <w:sz w:val="24"/>
+          <w:szCs w:val="24"/>
+        </w:rPr>
+      </w:pPr>
+      <w:r>
+        <w:rPr>
+          <w:rFonts w:cstheme="minorHAnsi"/>
+          <w:sz w:val="24"/>
+          <w:szCs w:val="24"/>
+        </w:rPr>
+        <w:t>FUNKCIJE ADMIN</w:t>
+      </w:r>
+    </w:p>
+    <w:p>
+      <w:pPr>
+        <w:jc w:val="both"/>
+        <w:rPr>
+          <w:rFonts w:cstheme="minorHAnsi"/>
+          <w:b/>
           <w:sz w:val="28"/>
           <w:szCs w:val="28"/>
-          <w:u w:val="single"/>
-        </w:rPr>
-        <w:t>profession</w:t>
-      </w:r>
-      <w:r>
-        <w:rPr>
-          <w:rFonts w:cstheme="minorHAnsi"/>
+        </w:rPr>
+      </w:pPr>
+      <w:r>
+        <w:rPr>
+          <w:rFonts w:cstheme="minorHAnsi"/>
+          <w:b/>
           <w:sz w:val="28"/>
           <w:szCs w:val="28"/>
-          <w:u w:val="single"/>
-        </w:rPr>
-        <w:t xml:space="preserve"> test-</w:t>
-      </w:r>
-      <w:r>
-        <w:rPr>
-          <w:rFonts w:cstheme="minorHAnsi"/>
-          <w:sz w:val="28"/>
-          <w:szCs w:val="28"/>
-          <w:u w:val="single"/>
-        </w:rPr>
-        <w:t>newProfessionTest</w:t>
-      </w:r>
-      <w:r>
-        <w:rPr>
-          <w:rFonts w:cstheme="minorHAnsi"/>
-          <w:sz w:val="28"/>
-          <w:szCs w:val="28"/>
-          <w:u w:val="single"/>
-        </w:rPr>
-        <w:t>.drl</w:t>
-      </w:r>
-    </w:p>
-    <w:p>
-      <w:pPr>
-        <w:jc w:val="both"/>
-        <w:rPr>
-          <w:rFonts w:cstheme="minorHAnsi"/>
-          <w:sz w:val="24"/>
-          <w:szCs w:val="24"/>
-        </w:rPr>
-      </w:pPr>
-      <w:r>
-        <w:rPr>
-          <w:rFonts w:cstheme="minorHAnsi"/>
-          <w:sz w:val="24"/>
-          <w:szCs w:val="24"/>
-        </w:rPr>
-        <w:t>Svaki put kada korisnik zatrazi ponovno izvrsavanje testa, insertuje se dogadjaj NewPersonalityTestEvent, koji traje 2 min. Ukoliko se poslednjih 2 min naslo tri takva dogajaja, korisniku se zabranjuje novi test. Tek kada barem jedan istekne (broj zahteva u poslednje 2 min padne ispod tri), korisniku ce se dozvoliti obavljanje testa.</w:t>
-      </w:r>
-    </w:p>
-    <w:p>
-      <w:pPr>
-        <w:jc w:val="both"/>
-        <w:rPr>
-          <w:rFonts w:cstheme="minorHAnsi"/>
-          <w:sz w:val="24"/>
-          <w:szCs w:val="24"/>
-        </w:rPr>
-      </w:pPr>
-      <w:r>
-        <w:rPr>
-          <w:rFonts w:cstheme="minorHAnsi"/>
-          <w:sz w:val="24"/>
-          <w:szCs w:val="24"/>
-        </w:rPr>
-        <w:t>Posto je implementacija identicna, necu trositi vreme na prikazivanje.</w:t>
-      </w:r>
-    </w:p>
-    <w:p>
-      <w:pPr>
-        <w:jc w:val="both"/>
-        <w:rPr>
-          <w:rFonts w:cstheme="minorHAnsi"/>
-          <w:sz w:val="24"/>
-          <w:szCs w:val="24"/>
-        </w:rPr>
-      </w:pPr>
-    </w:p>
-    <w:p>
-      <w:pPr>
-        <w:jc w:val="both"/>
-        <w:rPr>
-          <w:rFonts w:cstheme="minorHAnsi"/>
-          <w:sz w:val="24"/>
-          <w:szCs w:val="24"/>
-        </w:rPr>
-      </w:pPr>
-    </w:p>
-    <w:p>
-      <w:pPr>
-        <w:jc w:val="both"/>
-        <w:rPr>
-          <w:rFonts w:cstheme="minorHAnsi"/>
-          <w:sz w:val="24"/>
-          <w:szCs w:val="24"/>
-        </w:rPr>
-      </w:pPr>
-    </w:p>
-    <w:p>
-      <w:pPr>
-        <w:jc w:val="both"/>
-        <w:rPr>
-          <w:rFonts w:cstheme="minorHAnsi"/>
-          <w:sz w:val="24"/>
-          <w:szCs w:val="24"/>
-        </w:rPr>
-      </w:pPr>
-      <w:r>
-        <w:rPr>
-          <w:rFonts w:cstheme="minorHAnsi"/>
-          <w:sz w:val="24"/>
-          <w:szCs w:val="24"/>
-        </w:rPr>
-        <w:t>FUNKCIJE ADMIN</w:t>
-      </w:r>
-    </w:p>
-    <w:p>
-      <w:pPr>
-        <w:jc w:val="both"/>
-        <w:rPr>
-          <w:rFonts w:cstheme="minorHAnsi"/>
-          <w:b/>
-          <w:sz w:val="28"/>
-          <w:szCs w:val="28"/>
-        </w:rPr>
-      </w:pPr>
-      <w:r>
-        <w:rPr>
-          <w:rFonts w:cstheme="minorHAnsi"/>
-          <w:b/>
-          <w:sz w:val="28"/>
-          <w:szCs w:val="28"/>
         </w:rPr>
         <w:t>Definisanje skale za racunanje employmentScore-a</w:t>
       </w:r>
@@ -2717,32 +2281,38 @@
           <w:sz w:val="24"/>
           <w:szCs w:val="24"/>
         </w:rPr>
-        <w:t xml:space="preserve">Adminu je omoguceno </w:t>
-      </w:r>
-      <w:r>
-        <w:rPr>
-          <w:rFonts w:cstheme="minorHAnsi"/>
-          <w:sz w:val="24"/>
-          <w:szCs w:val="24"/>
-        </w:rPr>
-        <w:t>unosenje granica</w:t>
-      </w:r>
-      <w:r>
-        <w:rPr>
-          <w:rFonts w:cstheme="minorHAnsi"/>
-          <w:sz w:val="24"/>
-          <w:szCs w:val="24"/>
-        </w:rPr>
-        <w:t xml:space="preserve"> opsega prilikom </w:t>
-      </w:r>
-      <w:r>
-        <w:rPr>
-          <w:rFonts w:cstheme="minorHAnsi"/>
-          <w:sz w:val="24"/>
-          <w:szCs w:val="24"/>
-        </w:rPr>
-        <w:t xml:space="preserve">racunanja employmentScore-a koje se obavlja u employmentScore.drt fajlu. Bice napravljeni novi EmploymentScoreTemplate </w:t>
-      </w:r>
+        <w:t>Adminu je omoguceno unosenje granica opsega prilikom racunanja employmentScore-a koje se obavlja u employmentScore.drt fajlu. Bice napravljeni novi EmploymentScoreTemplate objekti, ubaceni u radnu memoriju zajedno sa Profession objektima za koje ce se izraucnati novi employmentScore.</w:t>
+      </w:r>
+    </w:p>
+    <w:p>
+      <w:pPr>
+        <w:jc w:val="both"/>
+        <w:rPr>
+          <w:rFonts w:cstheme="minorHAnsi"/>
+          <w:b/>
+          <w:sz w:val="24"/>
+          <w:szCs w:val="24"/>
+        </w:rPr>
+      </w:pPr>
+      <w:r>
+        <w:rPr>
+          <w:rFonts w:cstheme="minorHAnsi"/>
+          <w:b/>
+          <w:sz w:val="24"/>
+          <w:szCs w:val="24"/>
+        </w:rPr>
+        <w:t>Prikaz izvestaja</w:t>
+      </w:r>
+    </w:p>
+    <w:p>
+      <w:pPr>
+        <w:jc w:val="both"/>
+        <w:rPr>
+          <w:rFonts w:cstheme="minorHAnsi"/>
+          <w:sz w:val="24"/>
+          <w:szCs w:val="24"/>
+        </w:rPr>
+      </w:pPr>
       <w:r>
         <w:rPr>
           <w:rFonts w:cstheme="minorHAnsi"/>
@@ -2750,44 +2320,6 @@
           <w:szCs w:val="24"/>
         </w:rPr>
         <w:lastRenderedPageBreak/>
-        <w:t>objekti, ubaceni u radnu memoriju zajedno sa Profession objektima za koje ce se izraucnati novi employmentScore.</w:t>
-      </w:r>
-    </w:p>
-    <w:p>
-      <w:pPr>
-        <w:jc w:val="both"/>
-        <w:rPr>
-          <w:rFonts w:cstheme="minorHAnsi"/>
-          <w:b/>
-          <w:sz w:val="24"/>
-          <w:szCs w:val="24"/>
-        </w:rPr>
-      </w:pPr>
-      <w:r>
-        <w:rPr>
-          <w:rFonts w:cstheme="minorHAnsi"/>
-          <w:b/>
-          <w:sz w:val="24"/>
-          <w:szCs w:val="24"/>
-        </w:rPr>
-        <w:t>Prikaz izvestaja</w:t>
-      </w:r>
-    </w:p>
-    <w:p>
-      <w:pPr>
-        <w:jc w:val="both"/>
-        <w:rPr>
-          <w:rFonts w:cstheme="minorHAnsi"/>
-          <w:sz w:val="24"/>
-          <w:szCs w:val="24"/>
-        </w:rPr>
-      </w:pPr>
-      <w:r>
-        <w:rPr>
-          <w:rFonts w:cstheme="minorHAnsi"/>
-          <w:sz w:val="24"/>
-          <w:szCs w:val="24"/>
-        </w:rPr>
         <w:t xml:space="preserve">Ovo je uradjeno pomocu </w:t>
       </w:r>
       <w:r>
@@ -3986,7 +3518,7 @@
 </file>
 
 <file path=customXml/itemProps1.xml><?xml version="1.0" encoding="utf-8"?>
-<ds:datastoreItem xmlns:ds="http://schemas.openxmlformats.org/officeDocument/2006/customXml" ds:itemID="{E48BBCE1-381D-4794-AF79-6F685CA14BEF}">
+<ds:datastoreItem xmlns:ds="http://schemas.openxmlformats.org/officeDocument/2006/customXml" ds:itemID="{73BD1D06-1471-49F3-B222-AA769A09F69E}">
   <ds:schemaRefs>
     <ds:schemaRef ds:uri="http://schemas.openxmlformats.org/officeDocument/2006/bibliography"/>
   </ds:schemaRefs>

</xml_diff>